<commit_message>
Completed linear regression model script.
</commit_message>
<xml_diff>
--- a/docs/Bates_figures.docx
+++ b/docs/Bates_figures.docx
@@ -255,19 +255,56 @@
       </w:pPr>
       <w:r>
         <w:rPr/>
+      </w:r>
+    </w:p>
+    <w:p>
+      <w:pPr>
+        <w:pStyle w:val="Normal"/>
+        <w:rPr/>
+      </w:pPr>
+      <w:r>
+        <w:rPr/>
+      </w:r>
+    </w:p>
+    <w:p>
+      <w:pPr>
+        <w:pStyle w:val="Normal"/>
+        <w:rPr/>
+      </w:pPr>
+      <w:r>
+        <w:rPr/>
+        <w:t>Figure 4: Robbery offenses with linear regression line included.</w:t>
+      </w:r>
+    </w:p>
+    <w:p>
+      <w:pPr>
+        <w:pStyle w:val="Normal"/>
+        <w:rPr/>
+      </w:pPr>
+      <w:r>
+        <w:rPr/>
+      </w:r>
+    </w:p>
+    <w:p>
+      <w:pPr>
+        <w:pStyle w:val="Normal"/>
+        <w:rPr/>
+      </w:pPr>
+      <w:r>
+        <w:rPr/>
         <w:drawing>
-          <wp:anchor behindDoc="0" distT="0" distB="0" distL="0" distR="0" simplePos="0" locked="0" layoutInCell="1" allowOverlap="1" relativeHeight="11">
+          <wp:anchor behindDoc="0" distT="0" distB="0" distL="0" distR="0" simplePos="0" locked="0" layoutInCell="1" allowOverlap="1" relativeHeight="27">
             <wp:simplePos x="0" y="0"/>
             <wp:positionH relativeFrom="column">
-              <wp:posOffset>720090</wp:posOffset>
+              <wp:posOffset>0</wp:posOffset>
             </wp:positionH>
             <wp:positionV relativeFrom="paragraph">
-              <wp:posOffset>2144395</wp:posOffset>
+              <wp:posOffset>360045</wp:posOffset>
             </wp:positionV>
-            <wp:extent cx="6332220" cy="5508625"/>
+            <wp:extent cx="6332220" cy="3632835"/>
             <wp:effectExtent l="0" t="0" r="0" b="0"/>
             <wp:wrapSquare wrapText="largest"/>
-            <wp:docPr id="4" name="Image3" descr=""/>
+            <wp:docPr id="4" name="Image21" descr=""/>
             <wp:cNvGraphicFramePr>
               <a:graphicFrameLocks xmlns:a="http://schemas.openxmlformats.org/drawingml/2006/main" noChangeAspect="1"/>
             </wp:cNvGraphicFramePr>
@@ -275,7 +312,7 @@
               <a:graphicData uri="http://schemas.openxmlformats.org/drawingml/2006/picture">
                 <pic:pic xmlns:pic="http://schemas.openxmlformats.org/drawingml/2006/picture">
                   <pic:nvPicPr>
-                    <pic:cNvPr id="4" name="Image3" descr=""/>
+                    <pic:cNvPr id="4" name="Image21" descr=""/>
                     <pic:cNvPicPr>
                       <a:picLocks noChangeAspect="1" noChangeArrowheads="1"/>
                     </pic:cNvPicPr>
@@ -289,7 +326,7 @@
                   <pic:spPr bwMode="auto">
                     <a:xfrm>
                       <a:off x="0" y="0"/>
-                      <a:ext cx="6332220" cy="5508625"/>
+                      <a:ext cx="6332220" cy="3632835"/>
                     </a:xfrm>
                     <a:prstGeom prst="rect">
                       <a:avLst/>
@@ -318,7 +355,6 @@
       </w:pPr>
       <w:r>
         <w:rPr/>
-        <w:t>Figure 4: Trends in personal crime, with the three dominating offenses removed for clarity.</w:t>
       </w:r>
       <w:r>
         <w:br w:type="page"/>
@@ -332,18 +368,18 @@
       <w:r>
         <w:rPr/>
         <w:drawing>
-          <wp:anchor behindDoc="0" distT="0" distB="0" distL="0" distR="0" simplePos="0" locked="0" layoutInCell="1" allowOverlap="1" relativeHeight="10">
+          <wp:anchor behindDoc="0" distT="0" distB="0" distL="0" distR="0" simplePos="0" locked="0" layoutInCell="1" allowOverlap="1" relativeHeight="11">
             <wp:simplePos x="0" y="0"/>
             <wp:positionH relativeFrom="column">
               <wp:posOffset>720090</wp:posOffset>
             </wp:positionH>
             <wp:positionV relativeFrom="paragraph">
-              <wp:posOffset>2141220</wp:posOffset>
+              <wp:posOffset>2144395</wp:posOffset>
             </wp:positionV>
             <wp:extent cx="6332220" cy="5508625"/>
             <wp:effectExtent l="0" t="0" r="0" b="0"/>
             <wp:wrapSquare wrapText="largest"/>
-            <wp:docPr id="5" name="Image5" descr=""/>
+            <wp:docPr id="5" name="Image3" descr=""/>
             <wp:cNvGraphicFramePr>
               <a:graphicFrameLocks xmlns:a="http://schemas.openxmlformats.org/drawingml/2006/main" noChangeAspect="1"/>
             </wp:cNvGraphicFramePr>
@@ -351,7 +387,7 @@
               <a:graphicData uri="http://schemas.openxmlformats.org/drawingml/2006/picture">
                 <pic:pic xmlns:pic="http://schemas.openxmlformats.org/drawingml/2006/picture">
                   <pic:nvPicPr>
-                    <pic:cNvPr id="5" name="Image5" descr=""/>
+                    <pic:cNvPr id="5" name="Image3" descr=""/>
                     <pic:cNvPicPr>
                       <a:picLocks noChangeAspect="1" noChangeArrowheads="1"/>
                     </pic:cNvPicPr>
@@ -394,7 +430,7 @@
       </w:pPr>
       <w:r>
         <w:rPr/>
-        <w:t>Figure 5: Relative frequency chart for property crimes. Larceny dominates the chart.</w:t>
+        <w:t>Figure 4: Trends in personal crime, with the three dominating offenses removed for clarity.</w:t>
       </w:r>
       <w:r>
         <w:br w:type="page"/>
@@ -408,7 +444,7 @@
       <w:r>
         <w:rPr/>
         <w:drawing>
-          <wp:anchor behindDoc="0" distT="0" distB="0" distL="0" distR="0" simplePos="0" locked="0" layoutInCell="1" allowOverlap="1" relativeHeight="9">
+          <wp:anchor behindDoc="0" distT="0" distB="0" distL="0" distR="0" simplePos="0" locked="0" layoutInCell="1" allowOverlap="1" relativeHeight="10">
             <wp:simplePos x="0" y="0"/>
             <wp:positionH relativeFrom="column">
               <wp:posOffset>720090</wp:posOffset>
@@ -419,7 +455,7 @@
             <wp:extent cx="6332220" cy="5508625"/>
             <wp:effectExtent l="0" t="0" r="0" b="0"/>
             <wp:wrapSquare wrapText="largest"/>
-            <wp:docPr id="6" name="Image6" descr=""/>
+            <wp:docPr id="6" name="Image5" descr=""/>
             <wp:cNvGraphicFramePr>
               <a:graphicFrameLocks xmlns:a="http://schemas.openxmlformats.org/drawingml/2006/main" noChangeAspect="1"/>
             </wp:cNvGraphicFramePr>
@@ -427,7 +463,7 @@
               <a:graphicData uri="http://schemas.openxmlformats.org/drawingml/2006/picture">
                 <pic:pic xmlns:pic="http://schemas.openxmlformats.org/drawingml/2006/picture">
                   <pic:nvPicPr>
-                    <pic:cNvPr id="6" name="Image6" descr=""/>
+                    <pic:cNvPr id="6" name="Image5" descr=""/>
                     <pic:cNvPicPr>
                       <a:picLocks noChangeAspect="1" noChangeArrowheads="1"/>
                     </pic:cNvPicPr>
@@ -470,7 +506,7 @@
       </w:pPr>
       <w:r>
         <w:rPr/>
-        <w:t>Figure 6: Relative frequency chart for property crimes with Larceny removed for clarity.</w:t>
+        <w:t>Figure 5: Relative frequency chart for property crimes. Larceny dominates the chart.</w:t>
       </w:r>
       <w:r>
         <w:br w:type="page"/>
@@ -484,18 +520,18 @@
       <w:r>
         <w:rPr/>
         <w:drawing>
-          <wp:anchor behindDoc="0" distT="0" distB="0" distL="0" distR="0" simplePos="0" locked="0" layoutInCell="1" allowOverlap="1" relativeHeight="8">
+          <wp:anchor behindDoc="0" distT="0" distB="0" distL="0" distR="0" simplePos="0" locked="0" layoutInCell="1" allowOverlap="1" relativeHeight="9">
             <wp:simplePos x="0" y="0"/>
             <wp:positionH relativeFrom="column">
               <wp:posOffset>720090</wp:posOffset>
             </wp:positionH>
             <wp:positionV relativeFrom="paragraph">
-              <wp:posOffset>2146935</wp:posOffset>
+              <wp:posOffset>2141220</wp:posOffset>
             </wp:positionV>
             <wp:extent cx="6332220" cy="5508625"/>
             <wp:effectExtent l="0" t="0" r="0" b="0"/>
             <wp:wrapSquare wrapText="largest"/>
-            <wp:docPr id="7" name="Image7" descr=""/>
+            <wp:docPr id="7" name="Image6" descr=""/>
             <wp:cNvGraphicFramePr>
               <a:graphicFrameLocks xmlns:a="http://schemas.openxmlformats.org/drawingml/2006/main" noChangeAspect="1"/>
             </wp:cNvGraphicFramePr>
@@ -503,7 +539,7 @@
               <a:graphicData uri="http://schemas.openxmlformats.org/drawingml/2006/picture">
                 <pic:pic xmlns:pic="http://schemas.openxmlformats.org/drawingml/2006/picture">
                   <pic:nvPicPr>
-                    <pic:cNvPr id="7" name="Image7" descr=""/>
+                    <pic:cNvPr id="7" name="Image6" descr=""/>
                     <pic:cNvPicPr>
                       <a:picLocks noChangeAspect="1" noChangeArrowheads="1"/>
                     </pic:cNvPicPr>
@@ -546,7 +582,7 @@
       </w:pPr>
       <w:r>
         <w:rPr/>
-        <w:t>Figure 7: Trends in property crime from 2004 – 2014.</w:t>
+        <w:t>Figure 6: Relative frequency chart for property crimes with Larceny removed for clarity.</w:t>
       </w:r>
       <w:r>
         <w:br w:type="page"/>
@@ -560,18 +596,18 @@
       <w:r>
         <w:rPr/>
         <w:drawing>
-          <wp:anchor behindDoc="0" distT="0" distB="0" distL="0" distR="0" simplePos="0" locked="0" layoutInCell="1" allowOverlap="1" relativeHeight="7">
+          <wp:anchor behindDoc="0" distT="0" distB="0" distL="0" distR="0" simplePos="0" locked="0" layoutInCell="1" allowOverlap="1" relativeHeight="8">
             <wp:simplePos x="0" y="0"/>
             <wp:positionH relativeFrom="column">
-              <wp:align>center</wp:align>
+              <wp:posOffset>720090</wp:posOffset>
             </wp:positionH>
             <wp:positionV relativeFrom="paragraph">
-              <wp:posOffset>2147570</wp:posOffset>
+              <wp:posOffset>2146935</wp:posOffset>
             </wp:positionV>
             <wp:extent cx="6332220" cy="5508625"/>
             <wp:effectExtent l="0" t="0" r="0" b="0"/>
             <wp:wrapSquare wrapText="largest"/>
-            <wp:docPr id="8" name="Image8" descr=""/>
+            <wp:docPr id="8" name="Image7" descr=""/>
             <wp:cNvGraphicFramePr>
               <a:graphicFrameLocks xmlns:a="http://schemas.openxmlformats.org/drawingml/2006/main" noChangeAspect="1"/>
             </wp:cNvGraphicFramePr>
@@ -579,7 +615,7 @@
               <a:graphicData uri="http://schemas.openxmlformats.org/drawingml/2006/picture">
                 <pic:pic xmlns:pic="http://schemas.openxmlformats.org/drawingml/2006/picture">
                   <pic:nvPicPr>
-                    <pic:cNvPr id="8" name="Image8" descr=""/>
+                    <pic:cNvPr id="8" name="Image7" descr=""/>
                     <pic:cNvPicPr>
                       <a:picLocks noChangeAspect="1" noChangeArrowheads="1"/>
                     </pic:cNvPicPr>
@@ -622,34 +658,7 @@
       </w:pPr>
       <w:r>
         <w:rPr/>
-        <w:t>Figure 8: Trends in property crimes, with Larceny removed for clarity.</w:t>
-      </w:r>
-    </w:p>
-    <w:p>
-      <w:pPr>
-        <w:pStyle w:val="Normal"/>
-        <w:rPr/>
-      </w:pPr>
-      <w:r>
-        <w:rPr/>
-      </w:r>
-    </w:p>
-    <w:p>
-      <w:pPr>
-        <w:pStyle w:val="Normal"/>
-        <w:rPr/>
-      </w:pPr>
-      <w:r>
-        <w:rPr/>
-      </w:r>
-    </w:p>
-    <w:p>
-      <w:pPr>
-        <w:pStyle w:val="Normal"/>
-        <w:rPr/>
-      </w:pPr>
-      <w:r>
-        <w:rPr/>
+        <w:t>Figure 7: Trends in property crime from 2004 – 2014.</w:t>
       </w:r>
       <w:r>
         <w:br w:type="page"/>
@@ -663,18 +672,18 @@
       <w:r>
         <w:rPr/>
         <w:drawing>
-          <wp:anchor behindDoc="0" distT="0" distB="0" distL="0" distR="0" simplePos="0" locked="0" layoutInCell="1" allowOverlap="1" relativeHeight="6">
+          <wp:anchor behindDoc="0" distT="0" distB="0" distL="0" distR="0" simplePos="0" locked="0" layoutInCell="1" allowOverlap="1" relativeHeight="7">
             <wp:simplePos x="0" y="0"/>
             <wp:positionH relativeFrom="column">
-              <wp:posOffset>720090</wp:posOffset>
+              <wp:align>center</wp:align>
             </wp:positionH>
             <wp:positionV relativeFrom="paragraph">
-              <wp:posOffset>1961515</wp:posOffset>
+              <wp:posOffset>2147570</wp:posOffset>
             </wp:positionV>
             <wp:extent cx="6332220" cy="5508625"/>
             <wp:effectExtent l="0" t="0" r="0" b="0"/>
             <wp:wrapSquare wrapText="largest"/>
-            <wp:docPr id="9" name="Image12" descr=""/>
+            <wp:docPr id="9" name="Image8" descr=""/>
             <wp:cNvGraphicFramePr>
               <a:graphicFrameLocks xmlns:a="http://schemas.openxmlformats.org/drawingml/2006/main" noChangeAspect="1"/>
             </wp:cNvGraphicFramePr>
@@ -682,7 +691,7 @@
               <a:graphicData uri="http://schemas.openxmlformats.org/drawingml/2006/picture">
                 <pic:pic xmlns:pic="http://schemas.openxmlformats.org/drawingml/2006/picture">
                   <pic:nvPicPr>
-                    <pic:cNvPr id="9" name="Image12" descr=""/>
+                    <pic:cNvPr id="9" name="Image8" descr=""/>
                     <pic:cNvPicPr>
                       <a:picLocks noChangeAspect="1" noChangeArrowheads="1"/>
                     </pic:cNvPicPr>
@@ -725,7 +734,25 @@
       </w:pPr>
       <w:r>
         <w:rPr/>
-        <w:t>Figure 9: Relative frequency of statutory crimes.</w:t>
+        <w:t>Figure 8: Trends in property crimes, with Larceny removed for clarity.</w:t>
+      </w:r>
+    </w:p>
+    <w:p>
+      <w:pPr>
+        <w:pStyle w:val="Normal"/>
+        <w:rPr/>
+      </w:pPr>
+      <w:r>
+        <w:rPr/>
+      </w:r>
+    </w:p>
+    <w:p>
+      <w:pPr>
+        <w:pStyle w:val="Normal"/>
+        <w:rPr/>
+      </w:pPr>
+      <w:r>
+        <w:rPr/>
       </w:r>
     </w:p>
     <w:p>
@@ -748,18 +775,18 @@
       <w:r>
         <w:rPr/>
         <w:drawing>
-          <wp:anchor behindDoc="0" distT="0" distB="0" distL="0" distR="0" simplePos="0" locked="0" layoutInCell="1" allowOverlap="1" relativeHeight="5">
+          <wp:anchor behindDoc="0" distT="0" distB="0" distL="0" distR="0" simplePos="0" locked="0" layoutInCell="1" allowOverlap="1" relativeHeight="6">
             <wp:simplePos x="0" y="0"/>
             <wp:positionH relativeFrom="column">
-              <wp:align>center</wp:align>
+              <wp:posOffset>720090</wp:posOffset>
             </wp:positionH>
             <wp:positionV relativeFrom="paragraph">
-              <wp:posOffset>2136775</wp:posOffset>
+              <wp:posOffset>1961515</wp:posOffset>
             </wp:positionV>
             <wp:extent cx="6332220" cy="5508625"/>
             <wp:effectExtent l="0" t="0" r="0" b="0"/>
             <wp:wrapSquare wrapText="largest"/>
-            <wp:docPr id="10" name="Image14" descr=""/>
+            <wp:docPr id="10" name="Image12" descr=""/>
             <wp:cNvGraphicFramePr>
               <a:graphicFrameLocks xmlns:a="http://schemas.openxmlformats.org/drawingml/2006/main" noChangeAspect="1"/>
             </wp:cNvGraphicFramePr>
@@ -767,7 +794,7 @@
               <a:graphicData uri="http://schemas.openxmlformats.org/drawingml/2006/picture">
                 <pic:pic xmlns:pic="http://schemas.openxmlformats.org/drawingml/2006/picture">
                   <pic:nvPicPr>
-                    <pic:cNvPr id="10" name="Image14" descr=""/>
+                    <pic:cNvPr id="10" name="Image12" descr=""/>
                     <pic:cNvPicPr>
                       <a:picLocks noChangeAspect="1" noChangeArrowheads="1"/>
                     </pic:cNvPicPr>
@@ -810,16 +837,7 @@
       </w:pPr>
       <w:r>
         <w:rPr/>
-        <w:t>Figure 10: Relationship between liquor law offenses and drug-related offenses, 2004 – 2014.</w:t>
-      </w:r>
-    </w:p>
-    <w:p>
-      <w:pPr>
-        <w:pStyle w:val="Normal"/>
-        <w:rPr/>
-      </w:pPr>
-      <w:r>
-        <w:rPr/>
+        <w:t>Figure 9: Relative frequency of statutory crimes.</w:t>
       </w:r>
     </w:p>
     <w:p>
@@ -842,18 +860,18 @@
       <w:r>
         <w:rPr/>
         <w:drawing>
-          <wp:anchor behindDoc="0" distT="0" distB="0" distL="0" distR="0" simplePos="0" locked="0" layoutInCell="1" allowOverlap="1" relativeHeight="4">
+          <wp:anchor behindDoc="0" distT="0" distB="0" distL="0" distR="0" simplePos="0" locked="0" layoutInCell="1" allowOverlap="1" relativeHeight="5">
             <wp:simplePos x="0" y="0"/>
             <wp:positionH relativeFrom="column">
-              <wp:posOffset>720090</wp:posOffset>
+              <wp:align>center</wp:align>
             </wp:positionH>
             <wp:positionV relativeFrom="paragraph">
-              <wp:posOffset>2145030</wp:posOffset>
+              <wp:posOffset>2136775</wp:posOffset>
             </wp:positionV>
             <wp:extent cx="6332220" cy="5508625"/>
             <wp:effectExtent l="0" t="0" r="0" b="0"/>
             <wp:wrapSquare wrapText="largest"/>
-            <wp:docPr id="11" name="Image13" descr=""/>
+            <wp:docPr id="11" name="Image14" descr=""/>
             <wp:cNvGraphicFramePr>
               <a:graphicFrameLocks xmlns:a="http://schemas.openxmlformats.org/drawingml/2006/main" noChangeAspect="1"/>
             </wp:cNvGraphicFramePr>
@@ -861,7 +879,7 @@
               <a:graphicData uri="http://schemas.openxmlformats.org/drawingml/2006/picture">
                 <pic:pic xmlns:pic="http://schemas.openxmlformats.org/drawingml/2006/picture">
                   <pic:nvPicPr>
-                    <pic:cNvPr id="11" name="Image13" descr=""/>
+                    <pic:cNvPr id="11" name="Image14" descr=""/>
                     <pic:cNvPicPr>
                       <a:picLocks noChangeAspect="1" noChangeArrowheads="1"/>
                     </pic:cNvPicPr>
@@ -904,7 +922,7 @@
       </w:pPr>
       <w:r>
         <w:rPr/>
-        <w:t>Figure 11: Trends in statutory crimes, 2004 – 2014.</w:t>
+        <w:t>Figure 10: Relationship between liquor law offenses and drug-related offenses, 2004 – 2014.</w:t>
       </w:r>
     </w:p>
     <w:p>
@@ -936,18 +954,18 @@
       <w:r>
         <w:rPr/>
         <w:drawing>
-          <wp:anchor behindDoc="0" distT="0" distB="0" distL="0" distR="0" simplePos="0" locked="0" layoutInCell="1" allowOverlap="1" relativeHeight="3">
+          <wp:anchor behindDoc="0" distT="0" distB="0" distL="0" distR="0" simplePos="0" locked="0" layoutInCell="1" allowOverlap="1" relativeHeight="4">
             <wp:simplePos x="0" y="0"/>
-            <wp:positionH relativeFrom="page">
+            <wp:positionH relativeFrom="column">
               <wp:posOffset>720090</wp:posOffset>
             </wp:positionH>
-            <wp:positionV relativeFrom="page">
-              <wp:posOffset>1960880</wp:posOffset>
+            <wp:positionV relativeFrom="paragraph">
+              <wp:posOffset>2145030</wp:posOffset>
             </wp:positionV>
             <wp:extent cx="6332220" cy="5508625"/>
             <wp:effectExtent l="0" t="0" r="0" b="0"/>
             <wp:wrapSquare wrapText="largest"/>
-            <wp:docPr id="12" name="Image9" descr=""/>
+            <wp:docPr id="12" name="Image13" descr=""/>
             <wp:cNvGraphicFramePr>
               <a:graphicFrameLocks xmlns:a="http://schemas.openxmlformats.org/drawingml/2006/main" noChangeAspect="1"/>
             </wp:cNvGraphicFramePr>
@@ -955,7 +973,7 @@
               <a:graphicData uri="http://schemas.openxmlformats.org/drawingml/2006/picture">
                 <pic:pic xmlns:pic="http://schemas.openxmlformats.org/drawingml/2006/picture">
                   <pic:nvPicPr>
-                    <pic:cNvPr id="12" name="Image9" descr=""/>
+                    <pic:cNvPr id="12" name="Image13" descr=""/>
                     <pic:cNvPicPr>
                       <a:picLocks noChangeAspect="1" noChangeArrowheads="1"/>
                     </pic:cNvPicPr>
@@ -998,7 +1016,25 @@
       </w:pPr>
       <w:r>
         <w:rPr/>
-        <w:t xml:space="preserve">Figure 12: Portland’s unemployment rate for 2004 – 2014. </w:t>
+        <w:t>Figure 11: Trends in statutory crimes, 2004 – 2014.</w:t>
+      </w:r>
+    </w:p>
+    <w:p>
+      <w:pPr>
+        <w:pStyle w:val="Normal"/>
+        <w:rPr/>
+      </w:pPr>
+      <w:r>
+        <w:rPr/>
+      </w:r>
+    </w:p>
+    <w:p>
+      <w:pPr>
+        <w:pStyle w:val="Normal"/>
+        <w:rPr/>
+      </w:pPr>
+      <w:r>
+        <w:rPr/>
       </w:r>
       <w:r>
         <w:br w:type="page"/>
@@ -1011,19 +1047,56 @@
       </w:pPr>
       <w:r>
         <w:rPr/>
+      </w:r>
+    </w:p>
+    <w:p>
+      <w:pPr>
+        <w:pStyle w:val="Normal"/>
+        <w:rPr/>
+      </w:pPr>
+      <w:r>
+        <w:rPr/>
+      </w:r>
+    </w:p>
+    <w:p>
+      <w:pPr>
+        <w:pStyle w:val="Normal"/>
+        <w:rPr/>
+      </w:pPr>
+      <w:r>
+        <w:rPr/>
+        <w:t>Figure 12: Correlation plot for Population vs. Total Crime Incidents, 2004-2014.</w:t>
+      </w:r>
+    </w:p>
+    <w:p>
+      <w:pPr>
+        <w:pStyle w:val="Normal"/>
+        <w:rPr/>
+      </w:pPr>
+      <w:r>
+        <w:rPr/>
+      </w:r>
+    </w:p>
+    <w:p>
+      <w:pPr>
+        <w:pStyle w:val="Normal"/>
+        <w:rPr/>
+      </w:pPr>
+      <w:r>
+        <w:rPr/>
         <w:drawing>
-          <wp:anchor behindDoc="0" distT="0" distB="0" distL="0" distR="0" simplePos="0" locked="0" layoutInCell="1" allowOverlap="1" relativeHeight="2">
+          <wp:anchor behindDoc="0" distT="0" distB="0" distL="0" distR="0" simplePos="0" locked="0" layoutInCell="1" allowOverlap="1" relativeHeight="26">
             <wp:simplePos x="0" y="0"/>
-            <wp:positionH relativeFrom="page">
-              <wp:posOffset>720090</wp:posOffset>
+            <wp:positionH relativeFrom="column">
+              <wp:posOffset>0</wp:posOffset>
             </wp:positionH>
-            <wp:positionV relativeFrom="page">
-              <wp:posOffset>2286000</wp:posOffset>
+            <wp:positionV relativeFrom="paragraph">
+              <wp:posOffset>360045</wp:posOffset>
             </wp:positionV>
             <wp:extent cx="6332220" cy="6332220"/>
             <wp:effectExtent l="0" t="0" r="0" b="0"/>
             <wp:wrapSquare wrapText="largest"/>
-            <wp:docPr id="13" name="Image10" descr=""/>
+            <wp:docPr id="13" name="Image20" descr=""/>
             <wp:cNvGraphicFramePr>
               <a:graphicFrameLocks xmlns:a="http://schemas.openxmlformats.org/drawingml/2006/main" noChangeAspect="1"/>
             </wp:cNvGraphicFramePr>
@@ -1031,7 +1104,7 @@
               <a:graphicData uri="http://schemas.openxmlformats.org/drawingml/2006/picture">
                 <pic:pic xmlns:pic="http://schemas.openxmlformats.org/drawingml/2006/picture">
                   <pic:nvPicPr>
-                    <pic:cNvPr id="13" name="Image10" descr=""/>
+                    <pic:cNvPr id="13" name="Image20" descr=""/>
                     <pic:cNvPicPr>
                       <a:picLocks noChangeAspect="1" noChangeArrowheads="1"/>
                     </pic:cNvPicPr>
@@ -1074,16 +1147,6 @@
       </w:pPr>
       <w:r>
         <w:rPr/>
-        <w:t>Figure 13: Scatter plot showing the relationship of the 2004 – 2014 unemployment rate to larceny offenses.</w:t>
-      </w:r>
-    </w:p>
-    <w:p>
-      <w:pPr>
-        <w:pStyle w:val="Normal"/>
-        <w:rPr/>
-      </w:pPr>
-      <w:r>
-        <w:rPr/>
       </w:r>
     </w:p>
     <w:p>
@@ -1106,18 +1169,18 @@
       <w:r>
         <w:rPr/>
         <w:drawing>
-          <wp:anchor behindDoc="0" distT="0" distB="0" distL="0" distR="0" simplePos="0" locked="0" layoutInCell="1" allowOverlap="1" relativeHeight="15">
+          <wp:anchor behindDoc="0" distT="0" distB="0" distL="0" distR="0" simplePos="0" locked="0" layoutInCell="1" allowOverlap="1" relativeHeight="3">
             <wp:simplePos x="0" y="0"/>
             <wp:positionH relativeFrom="page">
-              <wp:align>center</wp:align>
+              <wp:posOffset>720090</wp:posOffset>
             </wp:positionH>
             <wp:positionV relativeFrom="page">
-              <wp:posOffset>2231390</wp:posOffset>
+              <wp:posOffset>1960880</wp:posOffset>
             </wp:positionV>
             <wp:extent cx="6332220" cy="5508625"/>
             <wp:effectExtent l="0" t="0" r="0" b="0"/>
             <wp:wrapSquare wrapText="largest"/>
-            <wp:docPr id="14" name="Image11" descr=""/>
+            <wp:docPr id="14" name="Image9" descr=""/>
             <wp:cNvGraphicFramePr>
               <a:graphicFrameLocks xmlns:a="http://schemas.openxmlformats.org/drawingml/2006/main" noChangeAspect="1"/>
             </wp:cNvGraphicFramePr>
@@ -1125,7 +1188,7 @@
               <a:graphicData uri="http://schemas.openxmlformats.org/drawingml/2006/picture">
                 <pic:pic xmlns:pic="http://schemas.openxmlformats.org/drawingml/2006/picture">
                   <pic:nvPicPr>
-                    <pic:cNvPr id="14" name="Image11" descr=""/>
+                    <pic:cNvPr id="14" name="Image9" descr=""/>
                     <pic:cNvPicPr>
                       <a:picLocks noChangeAspect="1" noChangeArrowheads="1"/>
                     </pic:cNvPicPr>
@@ -1168,42 +1231,7 @@
       </w:pPr>
       <w:r>
         <w:rPr/>
-        <w:t xml:space="preserve">Figure 14: </w:t>
-      </w:r>
-      <w:r>
-        <w:rPr/>
-        <w:t>Property crime</w:t>
-      </w:r>
-      <w:r>
-        <w:rPr/>
-        <w:t xml:space="preserve"> rates in Portland during the months surrounding events in Ferguson, Missouri (June to December 2014). The event itself is marked with a vertical black line.</w:t>
-      </w:r>
-    </w:p>
-    <w:p>
-      <w:pPr>
-        <w:pStyle w:val="Normal"/>
-        <w:rPr/>
-      </w:pPr>
-      <w:r>
-        <w:rPr/>
-      </w:r>
-    </w:p>
-    <w:p>
-      <w:pPr>
-        <w:pStyle w:val="Normal"/>
-        <w:rPr/>
-      </w:pPr>
-      <w:r>
-        <w:rPr/>
-      </w:r>
-    </w:p>
-    <w:p>
-      <w:pPr>
-        <w:pStyle w:val="Normal"/>
-        <w:rPr/>
-      </w:pPr>
-      <w:r>
-        <w:rPr/>
+        <w:t xml:space="preserve">Figure 12: Portland’s unemployment rate for 2004 – 2014. </w:t>
       </w:r>
       <w:r>
         <w:br w:type="page"/>
@@ -1217,18 +1245,18 @@
       <w:r>
         <w:rPr/>
         <w:drawing>
-          <wp:anchor behindDoc="0" distT="0" distB="0" distL="0" distR="0" simplePos="0" locked="0" layoutInCell="1" allowOverlap="1" relativeHeight="16">
+          <wp:anchor behindDoc="0" distT="0" distB="0" distL="0" distR="0" simplePos="0" locked="0" layoutInCell="1" allowOverlap="1" relativeHeight="2">
             <wp:simplePos x="0" y="0"/>
             <wp:positionH relativeFrom="page">
               <wp:posOffset>720090</wp:posOffset>
             </wp:positionH>
             <wp:positionV relativeFrom="page">
-              <wp:posOffset>1779270</wp:posOffset>
+              <wp:posOffset>2286000</wp:posOffset>
             </wp:positionV>
-            <wp:extent cx="6332220" cy="5508625"/>
+            <wp:extent cx="6332220" cy="6332220"/>
             <wp:effectExtent l="0" t="0" r="0" b="0"/>
             <wp:wrapSquare wrapText="largest"/>
-            <wp:docPr id="15" name="Image15" descr=""/>
+            <wp:docPr id="15" name="Image10" descr=""/>
             <wp:cNvGraphicFramePr>
               <a:graphicFrameLocks xmlns:a="http://schemas.openxmlformats.org/drawingml/2006/main" noChangeAspect="1"/>
             </wp:cNvGraphicFramePr>
@@ -1236,7 +1264,7 @@
               <a:graphicData uri="http://schemas.openxmlformats.org/drawingml/2006/picture">
                 <pic:pic xmlns:pic="http://schemas.openxmlformats.org/drawingml/2006/picture">
                   <pic:nvPicPr>
-                    <pic:cNvPr id="15" name="Image15" descr=""/>
+                    <pic:cNvPr id="15" name="Image10" descr=""/>
                     <pic:cNvPicPr>
                       <a:picLocks noChangeAspect="1" noChangeArrowheads="1"/>
                     </pic:cNvPicPr>
@@ -1250,7 +1278,7 @@
                   <pic:spPr bwMode="auto">
                     <a:xfrm>
                       <a:off x="0" y="0"/>
-                      <a:ext cx="6332220" cy="5508625"/>
+                      <a:ext cx="6332220" cy="6332220"/>
                     </a:xfrm>
                     <a:prstGeom prst="rect">
                       <a:avLst/>
@@ -1261,113 +1289,19 @@
             </a:graphic>
           </wp:anchor>
         </w:drawing>
-      </w:r>
-    </w:p>
-    <w:p>
-      <w:pPr>
-        <w:pStyle w:val="Normal"/>
-        <w:rPr/>
-      </w:pPr>
-      <w:r>
-        <w:rPr/>
-      </w:r>
-    </w:p>
-    <w:p>
-      <w:pPr>
-        <w:pStyle w:val="Normal"/>
-        <w:rPr/>
-      </w:pPr>
-      <w:r>
-        <w:rPr/>
-        <w:t>Figure 15: Location of homicides in Portland, 2004 – 2014, colored by year.</w:t>
-      </w:r>
-    </w:p>
-    <w:p>
-      <w:pPr>
-        <w:pStyle w:val="Normal"/>
-        <w:rPr/>
-      </w:pPr>
-      <w:r>
-        <w:rPr/>
-      </w:r>
-    </w:p>
-    <w:p>
-      <w:pPr>
-        <w:pStyle w:val="Normal"/>
-        <w:rPr/>
-      </w:pPr>
-      <w:r>
-        <w:rPr/>
-      </w:r>
-    </w:p>
-    <w:p>
-      <w:pPr>
-        <w:pStyle w:val="Normal"/>
-        <w:rPr/>
-      </w:pPr>
-      <w:r>
-        <w:rPr/>
-      </w:r>
-    </w:p>
-    <w:p>
-      <w:pPr>
-        <w:pStyle w:val="Normal"/>
-        <w:rPr/>
-      </w:pPr>
-      <w:r>
-        <w:rPr/>
-      </w:r>
-    </w:p>
-    <w:p>
-      <w:pPr>
-        <w:pStyle w:val="Normal"/>
-        <w:rPr/>
-      </w:pPr>
-      <w:r>
-        <w:rPr/>
-      </w:r>
-    </w:p>
-    <w:p>
-      <w:pPr>
-        <w:pStyle w:val="Normal"/>
-        <w:rPr/>
-      </w:pPr>
-      <w:r>
-        <w:rPr/>
-      </w:r>
-    </w:p>
-    <w:p>
-      <w:pPr>
-        <w:pStyle w:val="Normal"/>
-        <w:rPr/>
-      </w:pPr>
-      <w:r>
-        <w:rPr/>
-      </w:r>
-      <w:r>
-        <w:br w:type="page"/>
-      </w:r>
-    </w:p>
-    <w:p>
-      <w:pPr>
-        <w:pStyle w:val="Normal"/>
-        <w:rPr/>
-      </w:pPr>
-      <w:r>
-        <w:rPr/>
         <w:drawing>
-          <wp:anchor behindDoc="0" distT="0" distB="0" distL="0" distR="0" simplePos="0" locked="0" layoutInCell="1" allowOverlap="1" relativeHeight="17">
+          <wp:anchor behindDoc="0" distT="0" distB="0" distL="0" distR="0" simplePos="0" locked="0" layoutInCell="1" allowOverlap="1" relativeHeight="24">
             <wp:simplePos x="0" y="0"/>
-            <wp:positionH relativeFrom="page">
-              <wp:posOffset>952500</wp:posOffset>
+            <wp:positionH relativeFrom="column">
+              <wp:posOffset>720090</wp:posOffset>
             </wp:positionH>
-            <wp:positionV relativeFrom="page">
-              <wp:posOffset>2315845</wp:posOffset>
+            <wp:positionV relativeFrom="paragraph">
+              <wp:posOffset>2143760</wp:posOffset>
             </wp:positionV>
-            <wp:extent cx="5867400" cy="3398520"/>
+            <wp:extent cx="6332220" cy="3632835"/>
             <wp:effectExtent l="0" t="0" r="0" b="0"/>
             <wp:wrapSquare wrapText="largest"/>
-            <wp:docPr id="16" name="Image16" descr=""/>
+            <wp:docPr id="16" name="Image25" descr=""/>
             <wp:cNvGraphicFramePr>
               <a:graphicFrameLocks xmlns:a="http://schemas.openxmlformats.org/drawingml/2006/main" noChangeAspect="1"/>
             </wp:cNvGraphicFramePr>
@@ -1375,7 +1309,7 @@
               <a:graphicData uri="http://schemas.openxmlformats.org/drawingml/2006/picture">
                 <pic:pic xmlns:pic="http://schemas.openxmlformats.org/drawingml/2006/picture">
                   <pic:nvPicPr>
-                    <pic:cNvPr id="16" name="Image16" descr=""/>
+                    <pic:cNvPr id="16" name="Image25" descr=""/>
                     <pic:cNvPicPr>
                       <a:picLocks noChangeAspect="1" noChangeArrowheads="1"/>
                     </pic:cNvPicPr>
@@ -1389,7 +1323,7 @@
                   <pic:spPr bwMode="auto">
                     <a:xfrm>
                       <a:off x="0" y="0"/>
-                      <a:ext cx="5867400" cy="3398520"/>
+                      <a:ext cx="6332220" cy="3632835"/>
                     </a:xfrm>
                     <a:prstGeom prst="rect">
                       <a:avLst/>
@@ -1418,22 +1352,7 @@
       </w:pPr>
       <w:r>
         <w:rPr/>
-        <w:t xml:space="preserve">Figure 16: </w:t>
-      </w:r>
-      <w:bookmarkStart w:id="0" w:name="__DdeLink__365_868925416"/>
-      <w:bookmarkEnd w:id="0"/>
-      <w:r>
-        <w:rPr/>
-        <w:t>Histogram of homicides per month from 2004 – 2014. Portland enjoys a relatively low homicide rate, with a mean value of 2.20.</w:t>
-      </w:r>
-    </w:p>
-    <w:p>
-      <w:pPr>
-        <w:pStyle w:val="Normal"/>
-        <w:rPr/>
-      </w:pPr>
-      <w:r>
-        <w:rPr/>
+        <w:t>Figure 13: Scatter plot showing the relationship of the 2004 – 2014 unemployment rate to larceny offenses.</w:t>
       </w:r>
     </w:p>
     <w:p>
@@ -1465,18 +1384,18 @@
       <w:r>
         <w:rPr/>
         <w:drawing>
-          <wp:anchor behindDoc="0" distT="0" distB="0" distL="0" distR="0" simplePos="0" locked="0" layoutInCell="1" allowOverlap="1" relativeHeight="18">
+          <wp:anchor behindDoc="0" distT="0" distB="0" distL="0" distR="0" simplePos="0" locked="0" layoutInCell="1" allowOverlap="1" relativeHeight="15">
             <wp:simplePos x="0" y="0"/>
-            <wp:positionH relativeFrom="column">
+            <wp:positionH relativeFrom="page">
               <wp:align>center</wp:align>
             </wp:positionH>
-            <wp:positionV relativeFrom="paragraph">
-              <wp:posOffset>2136140</wp:posOffset>
+            <wp:positionV relativeFrom="page">
+              <wp:posOffset>2231390</wp:posOffset>
             </wp:positionV>
             <wp:extent cx="6332220" cy="5508625"/>
             <wp:effectExtent l="0" t="0" r="0" b="0"/>
             <wp:wrapSquare wrapText="largest"/>
-            <wp:docPr id="17" name="Image18" descr=""/>
+            <wp:docPr id="17" name="Image11" descr=""/>
             <wp:cNvGraphicFramePr>
               <a:graphicFrameLocks xmlns:a="http://schemas.openxmlformats.org/drawingml/2006/main" noChangeAspect="1"/>
             </wp:cNvGraphicFramePr>
@@ -1484,7 +1403,7 @@
               <a:graphicData uri="http://schemas.openxmlformats.org/drawingml/2006/picture">
                 <pic:pic xmlns:pic="http://schemas.openxmlformats.org/drawingml/2006/picture">
                   <pic:nvPicPr>
-                    <pic:cNvPr id="17" name="Image18" descr=""/>
+                    <pic:cNvPr id="17" name="Image11" descr=""/>
                     <pic:cNvPicPr>
                       <a:picLocks noChangeAspect="1" noChangeArrowheads="1"/>
                     </pic:cNvPicPr>
@@ -1509,77 +1428,19 @@
             </a:graphic>
           </wp:anchor>
         </w:drawing>
-      </w:r>
-    </w:p>
-    <w:p>
-      <w:pPr>
-        <w:pStyle w:val="Normal"/>
-        <w:rPr/>
-      </w:pPr>
-      <w:r>
-        <w:rPr/>
-      </w:r>
-    </w:p>
-    <w:p>
-      <w:pPr>
-        <w:pStyle w:val="Normal"/>
-        <w:rPr/>
-      </w:pPr>
-      <w:r>
-        <w:rPr/>
-        <w:t>Figure 17: Location of motor vehicle thefts in Portland, 2010.</w:t>
-      </w:r>
-    </w:p>
-    <w:p>
-      <w:pPr>
-        <w:pStyle w:val="Normal"/>
-        <w:rPr/>
-      </w:pPr>
-      <w:r>
-        <w:rPr/>
-      </w:r>
-    </w:p>
-    <w:p>
-      <w:pPr>
-        <w:pStyle w:val="Normal"/>
-        <w:rPr/>
-      </w:pPr>
-      <w:r>
-        <w:rPr/>
-      </w:r>
-    </w:p>
-    <w:p>
-      <w:pPr>
-        <w:pStyle w:val="Normal"/>
-        <w:rPr/>
-      </w:pPr>
-      <w:r>
-        <w:rPr/>
-      </w:r>
-      <w:r>
-        <w:br w:type="page"/>
-      </w:r>
-    </w:p>
-    <w:p>
-      <w:pPr>
-        <w:pStyle w:val="Normal"/>
-        <w:rPr/>
-      </w:pPr>
-      <w:r>
-        <w:rPr/>
         <w:drawing>
-          <wp:anchor behindDoc="0" distT="0" distB="0" distL="0" distR="0" simplePos="0" locked="0" layoutInCell="1" allowOverlap="1" relativeHeight="19">
+          <wp:anchor behindDoc="0" distT="0" distB="0" distL="0" distR="0" simplePos="0" locked="0" layoutInCell="1" allowOverlap="1" relativeHeight="25">
             <wp:simplePos x="0" y="0"/>
             <wp:positionH relativeFrom="column">
-              <wp:align>center</wp:align>
+              <wp:posOffset>720090</wp:posOffset>
             </wp:positionH>
             <wp:positionV relativeFrom="paragraph">
-              <wp:posOffset>2138680</wp:posOffset>
+              <wp:posOffset>2498090</wp:posOffset>
             </wp:positionV>
-            <wp:extent cx="5867400" cy="3398520"/>
+            <wp:extent cx="6332220" cy="3632835"/>
             <wp:effectExtent l="0" t="0" r="0" b="0"/>
             <wp:wrapSquare wrapText="largest"/>
-            <wp:docPr id="18" name="Image17" descr=""/>
+            <wp:docPr id="18" name="Image26" descr=""/>
             <wp:cNvGraphicFramePr>
               <a:graphicFrameLocks xmlns:a="http://schemas.openxmlformats.org/drawingml/2006/main" noChangeAspect="1"/>
             </wp:cNvGraphicFramePr>
@@ -1587,7 +1448,7 @@
               <a:graphicData uri="http://schemas.openxmlformats.org/drawingml/2006/picture">
                 <pic:pic xmlns:pic="http://schemas.openxmlformats.org/drawingml/2006/picture">
                   <pic:nvPicPr>
-                    <pic:cNvPr id="18" name="Image17" descr=""/>
+                    <pic:cNvPr id="18" name="Image26" descr=""/>
                     <pic:cNvPicPr>
                       <a:picLocks noChangeAspect="1" noChangeArrowheads="1"/>
                     </pic:cNvPicPr>
@@ -1601,7 +1462,7 @@
                   <pic:spPr bwMode="auto">
                     <a:xfrm>
                       <a:off x="0" y="0"/>
-                      <a:ext cx="5867400" cy="3398520"/>
+                      <a:ext cx="6332220" cy="3632835"/>
                     </a:xfrm>
                     <a:prstGeom prst="rect">
                       <a:avLst/>
@@ -1630,7 +1491,7 @@
       </w:pPr>
       <w:r>
         <w:rPr/>
-        <w:t>Figure 18: Histogram of motor vehicle thefts per month from 2004 – 2014. The mean value is 2.20.</w:t>
+        <w:t>Figure 14: Property crime rates in Portland during the months surrounding events in Ferguson, Missouri (June to December 2014). The event itself is marked with a vertical black line.</w:t>
       </w:r>
     </w:p>
     <w:p>
@@ -1670,19 +1531,144 @@
       </w:pPr>
       <w:r>
         <w:rPr/>
+      </w:r>
+    </w:p>
+    <w:p>
+      <w:pPr>
+        <w:pStyle w:val="Normal"/>
+        <w:rPr/>
+      </w:pPr>
+      <w:r>
+        <w:rPr/>
+      </w:r>
+    </w:p>
+    <w:p>
+      <w:pPr>
+        <w:pStyle w:val="Normal"/>
+        <w:rPr/>
+      </w:pPr>
+      <w:r>
+        <w:rPr/>
+        <w:t>Figure 15: Distribution for Robbery.</w:t>
+      </w:r>
+    </w:p>
+    <w:p>
+      <w:pPr>
+        <w:pStyle w:val="Normal"/>
+        <w:rPr/>
+      </w:pPr>
+      <w:r>
+        <w:rPr/>
+      </w:r>
+    </w:p>
+    <w:p>
+      <w:pPr>
+        <w:pStyle w:val="Normal"/>
+        <w:rPr/>
+      </w:pPr>
+      <w:r>
+        <w:rPr/>
+      </w:r>
+    </w:p>
+    <w:p>
+      <w:pPr>
+        <w:pStyle w:val="Normal"/>
+        <w:rPr/>
+      </w:pPr>
+      <w:r>
+        <w:rPr/>
+      </w:r>
+    </w:p>
+    <w:p>
+      <w:pPr>
+        <w:pStyle w:val="Normal"/>
+        <w:rPr/>
+      </w:pPr>
+      <w:r>
+        <w:rPr/>
+      </w:r>
+      <w:r>
+        <w:br w:type="page"/>
+      </w:r>
+    </w:p>
+    <w:p>
+      <w:pPr>
+        <w:pStyle w:val="Normal"/>
+        <w:rPr/>
+      </w:pPr>
+      <w:r>
+        <w:rPr/>
+      </w:r>
+    </w:p>
+    <w:p>
+      <w:pPr>
+        <w:pStyle w:val="Normal"/>
+        <w:rPr/>
+      </w:pPr>
+      <w:r>
+        <w:rPr/>
+      </w:r>
+    </w:p>
+    <w:p>
+      <w:pPr>
+        <w:pStyle w:val="Normal"/>
+        <w:rPr/>
+      </w:pPr>
+      <w:r>
+        <w:rPr/>
+        <w:t>Figure 16: Robbery distribution, with the mean for 2004-2014 drawn in red, and the mean for the time period after the events in Ferguson, Missouri depicted in black. Student’s t-test revealed a potentially significant effect.</w:t>
+      </w:r>
+    </w:p>
+    <w:p>
+      <w:pPr>
+        <w:pStyle w:val="Normal"/>
+        <w:rPr/>
+      </w:pPr>
+      <w:r>
+        <w:rPr/>
+      </w:r>
+    </w:p>
+    <w:p>
+      <w:pPr>
+        <w:pStyle w:val="Normal"/>
+        <w:rPr/>
+      </w:pPr>
+      <w:r>
+        <w:rPr/>
+      </w:r>
+    </w:p>
+    <w:p>
+      <w:pPr>
+        <w:pStyle w:val="Normal"/>
+        <w:rPr/>
+      </w:pPr>
+      <w:r>
+        <w:rPr/>
+      </w:r>
+      <w:r>
+        <w:br w:type="page"/>
+      </w:r>
+    </w:p>
+    <w:p>
+      <w:pPr>
+        <w:pStyle w:val="Normal"/>
+        <w:rPr/>
+      </w:pPr>
+      <w:r>
+        <w:rPr/>
         <w:drawing>
-          <wp:anchor behindDoc="0" distT="0" distB="0" distL="0" distR="0" simplePos="0" locked="0" layoutInCell="1" allowOverlap="1" relativeHeight="20">
+          <wp:anchor behindDoc="0" distT="0" distB="0" distL="0" distR="0" simplePos="0" locked="0" layoutInCell="1" allowOverlap="1" relativeHeight="16">
             <wp:simplePos x="0" y="0"/>
-            <wp:positionH relativeFrom="column">
+            <wp:positionH relativeFrom="page">
               <wp:posOffset>720090</wp:posOffset>
             </wp:positionH>
-            <wp:positionV relativeFrom="paragraph">
-              <wp:posOffset>2138680</wp:posOffset>
+            <wp:positionV relativeFrom="page">
+              <wp:posOffset>1779270</wp:posOffset>
             </wp:positionV>
             <wp:extent cx="6332220" cy="5508625"/>
             <wp:effectExtent l="0" t="0" r="0" b="0"/>
             <wp:wrapSquare wrapText="largest"/>
-            <wp:docPr id="19" name="Image19" descr=""/>
+            <wp:docPr id="19" name="Image15" descr=""/>
             <wp:cNvGraphicFramePr>
               <a:graphicFrameLocks xmlns:a="http://schemas.openxmlformats.org/drawingml/2006/main" noChangeAspect="1"/>
             </wp:cNvGraphicFramePr>
@@ -1690,7 +1676,7 @@
               <a:graphicData uri="http://schemas.openxmlformats.org/drawingml/2006/picture">
                 <pic:pic xmlns:pic="http://schemas.openxmlformats.org/drawingml/2006/picture">
                   <pic:nvPicPr>
-                    <pic:cNvPr id="19" name="Image19" descr=""/>
+                    <pic:cNvPr id="19" name="Image15" descr=""/>
                     <pic:cNvPicPr>
                       <a:picLocks noChangeAspect="1" noChangeArrowheads="1"/>
                     </pic:cNvPicPr>
@@ -1733,7 +1719,7 @@
       </w:pPr>
       <w:r>
         <w:rPr/>
-        <w:t>Figure 19: Robberies, 2010.</w:t>
+        <w:t>Figure 15: Location of homicides in Portland, 2004 – 2014, colored by year.</w:t>
       </w:r>
     </w:p>
     <w:p>
@@ -1809,56 +1795,19 @@
       </w:pPr>
       <w:r>
         <w:rPr/>
-      </w:r>
-    </w:p>
-    <w:p>
-      <w:pPr>
-        <w:pStyle w:val="Normal"/>
-        <w:rPr/>
-      </w:pPr>
-      <w:r>
-        <w:rPr/>
-      </w:r>
-    </w:p>
-    <w:p>
-      <w:pPr>
-        <w:pStyle w:val="Normal"/>
-        <w:rPr/>
-      </w:pPr>
-      <w:r>
-        <w:rPr/>
-        <w:t>Figure 20: Frequency distribution for Disorderly Conduct, with the mean occurrence rate for 2004 – 2014 marked at 10.80861 and the mean occurrence rate after events at Ferguson marked at 10.60690.</w:t>
-      </w:r>
-    </w:p>
-    <w:p>
-      <w:pPr>
-        <w:pStyle w:val="Normal"/>
-        <w:rPr/>
-      </w:pPr>
-      <w:r>
-        <w:rPr/>
-      </w:r>
-    </w:p>
-    <w:p>
-      <w:pPr>
-        <w:pStyle w:val="Normal"/>
-        <w:rPr/>
-      </w:pPr>
-      <w:r>
-        <w:rPr/>
         <w:drawing>
-          <wp:anchor behindDoc="0" distT="0" distB="0" distL="0" distR="0" simplePos="0" locked="0" layoutInCell="1" allowOverlap="1" relativeHeight="22">
+          <wp:anchor behindDoc="0" distT="0" distB="0" distL="0" distR="0" simplePos="0" locked="0" layoutInCell="1" allowOverlap="1" relativeHeight="17">
             <wp:simplePos x="0" y="0"/>
-            <wp:positionH relativeFrom="column">
-              <wp:posOffset>0</wp:posOffset>
+            <wp:positionH relativeFrom="page">
+              <wp:posOffset>952500</wp:posOffset>
             </wp:positionH>
-            <wp:positionV relativeFrom="paragraph">
-              <wp:posOffset>281940</wp:posOffset>
+            <wp:positionV relativeFrom="page">
+              <wp:posOffset>2315845</wp:posOffset>
             </wp:positionV>
-            <wp:extent cx="6332220" cy="3902075"/>
+            <wp:extent cx="5867400" cy="3398520"/>
             <wp:effectExtent l="0" t="0" r="0" b="0"/>
             <wp:wrapSquare wrapText="largest"/>
-            <wp:docPr id="20" name="Image20" descr=""/>
+            <wp:docPr id="20" name="Image16" descr=""/>
             <wp:cNvGraphicFramePr>
               <a:graphicFrameLocks xmlns:a="http://schemas.openxmlformats.org/drawingml/2006/main" noChangeAspect="1"/>
             </wp:cNvGraphicFramePr>
@@ -1866,7 +1815,7 @@
               <a:graphicData uri="http://schemas.openxmlformats.org/drawingml/2006/picture">
                 <pic:pic xmlns:pic="http://schemas.openxmlformats.org/drawingml/2006/picture">
                   <pic:nvPicPr>
-                    <pic:cNvPr id="20" name="Image20" descr=""/>
+                    <pic:cNvPr id="20" name="Image16" descr=""/>
                     <pic:cNvPicPr>
                       <a:picLocks noChangeAspect="1" noChangeArrowheads="1"/>
                     </pic:cNvPicPr>
@@ -1880,7 +1829,7 @@
                   <pic:spPr bwMode="auto">
                     <a:xfrm>
                       <a:off x="0" y="0"/>
-                      <a:ext cx="6332220" cy="3902075"/>
+                      <a:ext cx="5867400" cy="3398520"/>
                     </a:xfrm>
                     <a:prstGeom prst="rect">
                       <a:avLst/>
@@ -1892,6 +1841,58 @@
           </wp:anchor>
         </w:drawing>
       </w:r>
+    </w:p>
+    <w:p>
+      <w:pPr>
+        <w:pStyle w:val="Normal"/>
+        <w:rPr/>
+      </w:pPr>
+      <w:r>
+        <w:rPr/>
+      </w:r>
+    </w:p>
+    <w:p>
+      <w:pPr>
+        <w:pStyle w:val="Normal"/>
+        <w:rPr/>
+      </w:pPr>
+      <w:r>
+        <w:rPr/>
+        <w:t xml:space="preserve">Figure 16: </w:t>
+      </w:r>
+      <w:bookmarkStart w:id="0" w:name="__DdeLink__365_868925416"/>
+      <w:bookmarkEnd w:id="0"/>
+      <w:r>
+        <w:rPr/>
+        <w:t>Histogram of homicides per month from 2004 – 2014. Portland enjoys a relatively low homicide rate, with a mean value of 2.20.</w:t>
+      </w:r>
+    </w:p>
+    <w:p>
+      <w:pPr>
+        <w:pStyle w:val="Normal"/>
+        <w:rPr/>
+      </w:pPr>
+      <w:r>
+        <w:rPr/>
+      </w:r>
+    </w:p>
+    <w:p>
+      <w:pPr>
+        <w:pStyle w:val="Normal"/>
+        <w:rPr/>
+      </w:pPr>
+      <w:r>
+        <w:rPr/>
+      </w:r>
+    </w:p>
+    <w:p>
+      <w:pPr>
+        <w:pStyle w:val="Normal"/>
+        <w:rPr/>
+      </w:pPr>
+      <w:r>
+        <w:rPr/>
+      </w:r>
       <w:r>
         <w:br w:type="page"/>
       </w:r>
@@ -1904,18 +1905,18 @@
       <w:r>
         <w:rPr/>
         <w:drawing>
-          <wp:anchor behindDoc="0" distT="0" distB="0" distL="0" distR="0" simplePos="0" locked="0" layoutInCell="1" allowOverlap="1" relativeHeight="21">
+          <wp:anchor behindDoc="0" distT="0" distB="0" distL="0" distR="0" simplePos="0" locked="0" layoutInCell="1" allowOverlap="1" relativeHeight="18">
             <wp:simplePos x="0" y="0"/>
             <wp:positionH relativeFrom="column">
-              <wp:posOffset>720090</wp:posOffset>
+              <wp:align>center</wp:align>
             </wp:positionH>
             <wp:positionV relativeFrom="paragraph">
-              <wp:posOffset>2311400</wp:posOffset>
+              <wp:posOffset>2136140</wp:posOffset>
             </wp:positionV>
-            <wp:extent cx="6332220" cy="3902075"/>
+            <wp:extent cx="6332220" cy="5508625"/>
             <wp:effectExtent l="0" t="0" r="0" b="0"/>
             <wp:wrapSquare wrapText="largest"/>
-            <wp:docPr id="21" name="Image21" descr=""/>
+            <wp:docPr id="21" name="Image18" descr=""/>
             <wp:cNvGraphicFramePr>
               <a:graphicFrameLocks xmlns:a="http://schemas.openxmlformats.org/drawingml/2006/main" noChangeAspect="1"/>
             </wp:cNvGraphicFramePr>
@@ -1923,7 +1924,7 @@
               <a:graphicData uri="http://schemas.openxmlformats.org/drawingml/2006/picture">
                 <pic:pic xmlns:pic="http://schemas.openxmlformats.org/drawingml/2006/picture">
                   <pic:nvPicPr>
-                    <pic:cNvPr id="21" name="Image21" descr=""/>
+                    <pic:cNvPr id="21" name="Image18" descr=""/>
                     <pic:cNvPicPr>
                       <a:picLocks noChangeAspect="1" noChangeArrowheads="1"/>
                     </pic:cNvPicPr>
@@ -1937,7 +1938,7 @@
                   <pic:spPr bwMode="auto">
                     <a:xfrm>
                       <a:off x="0" y="0"/>
-                      <a:ext cx="6332220" cy="3902075"/>
+                      <a:ext cx="6332220" cy="5508625"/>
                     </a:xfrm>
                     <a:prstGeom prst="rect">
                       <a:avLst/>
@@ -1966,34 +1967,7 @@
       </w:pPr>
       <w:r>
         <w:rPr/>
-        <w:t>Figure 21: Frequency distribution for Motor Vehicle Theft, with the mean occurrence rate for 2004 – 2014 marked at 11.22524 and the mean occurrence rate after events at Ferguson marked at 10.99310.</w:t>
-      </w:r>
-    </w:p>
-    <w:p>
-      <w:pPr>
-        <w:pStyle w:val="Normal"/>
-        <w:rPr/>
-      </w:pPr>
-      <w:r>
-        <w:rPr/>
-      </w:r>
-    </w:p>
-    <w:p>
-      <w:pPr>
-        <w:pStyle w:val="Normal"/>
-        <w:rPr/>
-      </w:pPr>
-      <w:r>
-        <w:rPr/>
-      </w:r>
-    </w:p>
-    <w:p>
-      <w:pPr>
-        <w:pStyle w:val="Normal"/>
-        <w:rPr/>
-      </w:pPr>
-      <w:r>
-        <w:rPr/>
+        <w:t>Figure 17: Location of motor vehicle thefts in Portland, 2010.</w:t>
       </w:r>
     </w:p>
     <w:p>
@@ -2034,18 +2008,18 @@
       <w:r>
         <w:rPr/>
         <w:drawing>
-          <wp:anchor behindDoc="0" distT="0" distB="0" distL="0" distR="0" simplePos="0" locked="0" layoutInCell="1" allowOverlap="1" relativeHeight="23">
+          <wp:anchor behindDoc="0" distT="0" distB="0" distL="0" distR="0" simplePos="0" locked="0" layoutInCell="1" allowOverlap="1" relativeHeight="19">
             <wp:simplePos x="0" y="0"/>
             <wp:positionH relativeFrom="column">
-              <wp:posOffset>958850</wp:posOffset>
+              <wp:align>center</wp:align>
             </wp:positionH>
             <wp:positionV relativeFrom="paragraph">
-              <wp:posOffset>2498090</wp:posOffset>
+              <wp:posOffset>2138680</wp:posOffset>
             </wp:positionV>
-            <wp:extent cx="5855335" cy="3361690"/>
+            <wp:extent cx="5867400" cy="3398520"/>
             <wp:effectExtent l="0" t="0" r="0" b="0"/>
             <wp:wrapSquare wrapText="largest"/>
-            <wp:docPr id="22" name="Image22" descr=""/>
+            <wp:docPr id="22" name="Image17" descr=""/>
             <wp:cNvGraphicFramePr>
               <a:graphicFrameLocks xmlns:a="http://schemas.openxmlformats.org/drawingml/2006/main" noChangeAspect="1"/>
             </wp:cNvGraphicFramePr>
@@ -2053,7 +2027,7 @@
               <a:graphicData uri="http://schemas.openxmlformats.org/drawingml/2006/picture">
                 <pic:pic xmlns:pic="http://schemas.openxmlformats.org/drawingml/2006/picture">
                   <pic:nvPicPr>
-                    <pic:cNvPr id="22" name="Image22" descr=""/>
+                    <pic:cNvPr id="22" name="Image17" descr=""/>
                     <pic:cNvPicPr>
                       <a:picLocks noChangeAspect="1" noChangeArrowheads="1"/>
                     </pic:cNvPicPr>
@@ -2067,7 +2041,7 @@
                   <pic:spPr bwMode="auto">
                     <a:xfrm>
                       <a:off x="0" y="0"/>
-                      <a:ext cx="5855335" cy="3361690"/>
+                      <a:ext cx="5867400" cy="3398520"/>
                     </a:xfrm>
                     <a:prstGeom prst="rect">
                       <a:avLst/>
@@ -2094,20 +2068,9 @@
         <w:pStyle w:val="Normal"/>
         <w:rPr/>
       </w:pPr>
-      <w:bookmarkStart w:id="1" w:name="__DdeLink__446_2112390647"/>
-      <w:bookmarkEnd w:id="1"/>
-      <w:r>
-        <w:rPr/>
-        <w:t>Figure 22: Relationship between percentage of people identifying as white in a particular neighborhood and the incidence of robbery in that neighborhood in 2010.</w:t>
-      </w:r>
-    </w:p>
-    <w:p>
-      <w:pPr>
-        <w:pStyle w:val="Normal"/>
-        <w:rPr/>
-      </w:pPr>
-      <w:r>
-        <w:rPr/>
+      <w:r>
+        <w:rPr/>
+        <w:t>Figure 18: Histogram of motor vehicle thefts per month from 2004 – 2014. The mean value is 2.20.</w:t>
       </w:r>
     </w:p>
     <w:p>
@@ -2148,18 +2111,18 @@
       <w:r>
         <w:rPr/>
         <w:drawing>
-          <wp:anchor behindDoc="0" distT="0" distB="0" distL="0" distR="0" simplePos="0" locked="0" layoutInCell="1" allowOverlap="1" relativeHeight="24">
+          <wp:anchor behindDoc="0" distT="0" distB="0" distL="0" distR="0" simplePos="0" locked="0" layoutInCell="1" allowOverlap="1" relativeHeight="20">
             <wp:simplePos x="0" y="0"/>
             <wp:positionH relativeFrom="column">
-              <wp:posOffset>958850</wp:posOffset>
+              <wp:posOffset>720090</wp:posOffset>
             </wp:positionH>
             <wp:positionV relativeFrom="paragraph">
-              <wp:posOffset>2498090</wp:posOffset>
+              <wp:posOffset>2138680</wp:posOffset>
             </wp:positionV>
-            <wp:extent cx="5855335" cy="3361690"/>
+            <wp:extent cx="6332220" cy="5508625"/>
             <wp:effectExtent l="0" t="0" r="0" b="0"/>
             <wp:wrapSquare wrapText="largest"/>
-            <wp:docPr id="23" name="Image23" descr=""/>
+            <wp:docPr id="23" name="Image19" descr=""/>
             <wp:cNvGraphicFramePr>
               <a:graphicFrameLocks xmlns:a="http://schemas.openxmlformats.org/drawingml/2006/main" noChangeAspect="1"/>
             </wp:cNvGraphicFramePr>
@@ -2167,7 +2130,7 @@
               <a:graphicData uri="http://schemas.openxmlformats.org/drawingml/2006/picture">
                 <pic:pic xmlns:pic="http://schemas.openxmlformats.org/drawingml/2006/picture">
                   <pic:nvPicPr>
-                    <pic:cNvPr id="23" name="Image23" descr=""/>
+                    <pic:cNvPr id="23" name="Image19" descr=""/>
                     <pic:cNvPicPr>
                       <a:picLocks noChangeAspect="1" noChangeArrowheads="1"/>
                     </pic:cNvPicPr>
@@ -2181,7 +2144,7 @@
                   <pic:spPr bwMode="auto">
                     <a:xfrm>
                       <a:off x="0" y="0"/>
-                      <a:ext cx="5855335" cy="3361690"/>
+                      <a:ext cx="6332220" cy="5508625"/>
                     </a:xfrm>
                     <a:prstGeom prst="rect">
                       <a:avLst/>
@@ -2210,7 +2173,43 @@
       </w:pPr>
       <w:r>
         <w:rPr/>
-        <w:t>Figure 23: Relationship between percentage of people identifying as not white in a particular neighborhood and the incidence of robbery in that neighborhood in 2010.</w:t>
+        <w:t>Figure 19: Robberies, 2010.</w:t>
+      </w:r>
+    </w:p>
+    <w:p>
+      <w:pPr>
+        <w:pStyle w:val="Normal"/>
+        <w:rPr/>
+      </w:pPr>
+      <w:r>
+        <w:rPr/>
+      </w:r>
+    </w:p>
+    <w:p>
+      <w:pPr>
+        <w:pStyle w:val="Normal"/>
+        <w:rPr/>
+      </w:pPr>
+      <w:r>
+        <w:rPr/>
+      </w:r>
+    </w:p>
+    <w:p>
+      <w:pPr>
+        <w:pStyle w:val="Normal"/>
+        <w:rPr/>
+      </w:pPr>
+      <w:r>
+        <w:rPr/>
+      </w:r>
+    </w:p>
+    <w:p>
+      <w:pPr>
+        <w:pStyle w:val="Normal"/>
+        <w:rPr/>
+      </w:pPr>
+      <w:r>
+        <w:rPr/>
       </w:r>
     </w:p>
     <w:p>
@@ -2250,8 +2249,47 @@
       </w:pPr>
       <w:r>
         <w:rPr/>
+      </w:r>
+    </w:p>
+    <w:p>
+      <w:pPr>
+        <w:pStyle w:val="Normal"/>
+        <w:rPr/>
+      </w:pPr>
+      <w:r>
+        <w:rPr/>
+      </w:r>
+    </w:p>
+    <w:p>
+      <w:pPr>
+        <w:pStyle w:val="Normal"/>
+        <w:rPr/>
+      </w:pPr>
+      <w:r>
+        <w:rPr/>
+      </w:r>
+    </w:p>
+    <w:p>
+      <w:pPr>
+        <w:pStyle w:val="Normal"/>
+        <w:rPr/>
+      </w:pPr>
+      <w:r>
+        <w:rPr/>
+      </w:r>
+      <w:r>
+        <w:br w:type="page"/>
+      </w:r>
+    </w:p>
+    <w:p>
+      <w:pPr>
+        <w:pStyle w:val="Normal"/>
+        <w:rPr/>
+      </w:pPr>
+      <w:r>
+        <w:rPr/>
         <w:drawing>
-          <wp:anchor behindDoc="0" distT="0" distB="0" distL="0" distR="0" simplePos="0" locked="0" layoutInCell="1" allowOverlap="1" relativeHeight="25">
+          <wp:anchor behindDoc="0" distT="0" distB="0" distL="0" distR="0" simplePos="0" locked="0" layoutInCell="1" allowOverlap="1" relativeHeight="21">
             <wp:simplePos x="0" y="0"/>
             <wp:positionH relativeFrom="column">
               <wp:posOffset>958850</wp:posOffset>
@@ -2262,7 +2300,7 @@
             <wp:extent cx="5855335" cy="3361690"/>
             <wp:effectExtent l="0" t="0" r="0" b="0"/>
             <wp:wrapSquare wrapText="largest"/>
-            <wp:docPr id="24" name="Image24" descr=""/>
+            <wp:docPr id="24" name="Image22" descr=""/>
             <wp:cNvGraphicFramePr>
               <a:graphicFrameLocks xmlns:a="http://schemas.openxmlformats.org/drawingml/2006/main" noChangeAspect="1"/>
             </wp:cNvGraphicFramePr>
@@ -2270,7 +2308,7 @@
               <a:graphicData uri="http://schemas.openxmlformats.org/drawingml/2006/picture">
                 <pic:pic xmlns:pic="http://schemas.openxmlformats.org/drawingml/2006/picture">
                   <pic:nvPicPr>
-                    <pic:cNvPr id="24" name="Image24" descr=""/>
+                    <pic:cNvPr id="24" name="Image22" descr=""/>
                     <pic:cNvPicPr>
                       <a:picLocks noChangeAspect="1" noChangeArrowheads="1"/>
                     </pic:cNvPicPr>
@@ -2311,6 +2349,223 @@
         <w:pStyle w:val="Normal"/>
         <w:rPr/>
       </w:pPr>
+      <w:bookmarkStart w:id="1" w:name="__DdeLink__446_2112390647"/>
+      <w:bookmarkEnd w:id="1"/>
+      <w:r>
+        <w:rPr/>
+        <w:t>Figure 22: Relationship between percentage of people identifying as white in a particular neighborhood and the incidence of robbery in that neighborhood in 2010.</w:t>
+      </w:r>
+    </w:p>
+    <w:p>
+      <w:pPr>
+        <w:pStyle w:val="Normal"/>
+        <w:rPr/>
+      </w:pPr>
+      <w:r>
+        <w:rPr/>
+      </w:r>
+    </w:p>
+    <w:p>
+      <w:pPr>
+        <w:pStyle w:val="Normal"/>
+        <w:rPr/>
+      </w:pPr>
+      <w:r>
+        <w:rPr/>
+      </w:r>
+    </w:p>
+    <w:p>
+      <w:pPr>
+        <w:pStyle w:val="Normal"/>
+        <w:rPr/>
+      </w:pPr>
+      <w:r>
+        <w:rPr/>
+      </w:r>
+    </w:p>
+    <w:p>
+      <w:pPr>
+        <w:pStyle w:val="Normal"/>
+        <w:rPr/>
+      </w:pPr>
+      <w:r>
+        <w:rPr/>
+      </w:r>
+      <w:r>
+        <w:br w:type="page"/>
+      </w:r>
+    </w:p>
+    <w:p>
+      <w:pPr>
+        <w:pStyle w:val="Normal"/>
+        <w:rPr/>
+      </w:pPr>
+      <w:r>
+        <w:rPr/>
+        <w:drawing>
+          <wp:anchor behindDoc="0" distT="0" distB="0" distL="0" distR="0" simplePos="0" locked="0" layoutInCell="1" allowOverlap="1" relativeHeight="22">
+            <wp:simplePos x="0" y="0"/>
+            <wp:positionH relativeFrom="column">
+              <wp:posOffset>958850</wp:posOffset>
+            </wp:positionH>
+            <wp:positionV relativeFrom="paragraph">
+              <wp:posOffset>2498090</wp:posOffset>
+            </wp:positionV>
+            <wp:extent cx="5855335" cy="3361690"/>
+            <wp:effectExtent l="0" t="0" r="0" b="0"/>
+            <wp:wrapSquare wrapText="largest"/>
+            <wp:docPr id="25" name="Image23" descr=""/>
+            <wp:cNvGraphicFramePr>
+              <a:graphicFrameLocks xmlns:a="http://schemas.openxmlformats.org/drawingml/2006/main" noChangeAspect="1"/>
+            </wp:cNvGraphicFramePr>
+            <a:graphic xmlns:a="http://schemas.openxmlformats.org/drawingml/2006/main">
+              <a:graphicData uri="http://schemas.openxmlformats.org/drawingml/2006/picture">
+                <pic:pic xmlns:pic="http://schemas.openxmlformats.org/drawingml/2006/picture">
+                  <pic:nvPicPr>
+                    <pic:cNvPr id="25" name="Image23" descr=""/>
+                    <pic:cNvPicPr>
+                      <a:picLocks noChangeAspect="1" noChangeArrowheads="1"/>
+                    </pic:cNvPicPr>
+                  </pic:nvPicPr>
+                  <pic:blipFill>
+                    <a:blip r:embed="rId26"/>
+                    <a:stretch>
+                      <a:fillRect/>
+                    </a:stretch>
+                  </pic:blipFill>
+                  <pic:spPr bwMode="auto">
+                    <a:xfrm>
+                      <a:off x="0" y="0"/>
+                      <a:ext cx="5855335" cy="3361690"/>
+                    </a:xfrm>
+                    <a:prstGeom prst="rect">
+                      <a:avLst/>
+                    </a:prstGeom>
+                  </pic:spPr>
+                </pic:pic>
+              </a:graphicData>
+            </a:graphic>
+          </wp:anchor>
+        </w:drawing>
+      </w:r>
+    </w:p>
+    <w:p>
+      <w:pPr>
+        <w:pStyle w:val="Normal"/>
+        <w:rPr/>
+      </w:pPr>
+      <w:r>
+        <w:rPr/>
+      </w:r>
+    </w:p>
+    <w:p>
+      <w:pPr>
+        <w:pStyle w:val="Normal"/>
+        <w:rPr/>
+      </w:pPr>
+      <w:r>
+        <w:rPr/>
+        <w:t>Figure 23: Relationship between percentage of people identifying as not white in a particular neighborhood and the incidence of robbery in that neighborhood in 2010.</w:t>
+      </w:r>
+    </w:p>
+    <w:p>
+      <w:pPr>
+        <w:pStyle w:val="Normal"/>
+        <w:rPr/>
+      </w:pPr>
+      <w:r>
+        <w:rPr/>
+      </w:r>
+    </w:p>
+    <w:p>
+      <w:pPr>
+        <w:pStyle w:val="Normal"/>
+        <w:rPr/>
+      </w:pPr>
+      <w:r>
+        <w:rPr/>
+      </w:r>
+    </w:p>
+    <w:p>
+      <w:pPr>
+        <w:pStyle w:val="Normal"/>
+        <w:rPr/>
+      </w:pPr>
+      <w:r>
+        <w:rPr/>
+      </w:r>
+      <w:r>
+        <w:br w:type="page"/>
+      </w:r>
+    </w:p>
+    <w:p>
+      <w:pPr>
+        <w:pStyle w:val="Normal"/>
+        <w:rPr/>
+      </w:pPr>
+      <w:r>
+        <w:rPr/>
+        <w:drawing>
+          <wp:anchor behindDoc="0" distT="0" distB="0" distL="0" distR="0" simplePos="0" locked="0" layoutInCell="1" allowOverlap="1" relativeHeight="23">
+            <wp:simplePos x="0" y="0"/>
+            <wp:positionH relativeFrom="column">
+              <wp:posOffset>958850</wp:posOffset>
+            </wp:positionH>
+            <wp:positionV relativeFrom="paragraph">
+              <wp:posOffset>2498090</wp:posOffset>
+            </wp:positionV>
+            <wp:extent cx="5855335" cy="3361690"/>
+            <wp:effectExtent l="0" t="0" r="0" b="0"/>
+            <wp:wrapSquare wrapText="largest"/>
+            <wp:docPr id="26" name="Image24" descr=""/>
+            <wp:cNvGraphicFramePr>
+              <a:graphicFrameLocks xmlns:a="http://schemas.openxmlformats.org/drawingml/2006/main" noChangeAspect="1"/>
+            </wp:cNvGraphicFramePr>
+            <a:graphic xmlns:a="http://schemas.openxmlformats.org/drawingml/2006/main">
+              <a:graphicData uri="http://schemas.openxmlformats.org/drawingml/2006/picture">
+                <pic:pic xmlns:pic="http://schemas.openxmlformats.org/drawingml/2006/picture">
+                  <pic:nvPicPr>
+                    <pic:cNvPr id="26" name="Image24" descr=""/>
+                    <pic:cNvPicPr>
+                      <a:picLocks noChangeAspect="1" noChangeArrowheads="1"/>
+                    </pic:cNvPicPr>
+                  </pic:nvPicPr>
+                  <pic:blipFill>
+                    <a:blip r:embed="rId27"/>
+                    <a:stretch>
+                      <a:fillRect/>
+                    </a:stretch>
+                  </pic:blipFill>
+                  <pic:spPr bwMode="auto">
+                    <a:xfrm>
+                      <a:off x="0" y="0"/>
+                      <a:ext cx="5855335" cy="3361690"/>
+                    </a:xfrm>
+                    <a:prstGeom prst="rect">
+                      <a:avLst/>
+                    </a:prstGeom>
+                  </pic:spPr>
+                </pic:pic>
+              </a:graphicData>
+            </a:graphic>
+          </wp:anchor>
+        </w:drawing>
+      </w:r>
+    </w:p>
+    <w:p>
+      <w:pPr>
+        <w:pStyle w:val="Normal"/>
+        <w:rPr/>
+      </w:pPr>
+      <w:r>
+        <w:rPr/>
+      </w:r>
+    </w:p>
+    <w:p>
+      <w:pPr>
+        <w:pStyle w:val="Normal"/>
+        <w:rPr/>
+      </w:pPr>
       <w:r>
         <w:rPr/>
         <w:t>Figure 24: Relationship between percentage of people identifying as black or African American in a particular neighborhood and the incidence of robbery in that neighborhood in 2010.</w:t>
@@ -2371,7 +2626,7 @@
       </w:r>
     </w:p>
     <w:sectPr>
-      <w:headerReference w:type="default" r:id="rId26"/>
+      <w:headerReference w:type="default" r:id="rId28"/>
       <w:type w:val="nextPage"/>
       <w:pgSz w:w="12240" w:h="15840"/>
       <w:pgMar w:left="1134" w:right="1134" w:header="1134" w:top="1693" w:footer="0" w:bottom="1134" w:gutter="0"/>
@@ -2408,7 +2663,7 @@
       <w:fldChar w:fldCharType="separate"/>
     </w:r>
     <w:r>
-      <w:t>24</w:t>
+      <w:t>27</w:t>
     </w:r>
     <w:r>
       <w:fldChar w:fldCharType="end"/>

</xml_diff>